<commit_message>
added step function blog
</commit_message>
<xml_diff>
--- a/Infra/AWS/18. How to Run Lambda Function Every 30 Seconds/How to Run Lambda Function Every 30 Seconds.docx
+++ b/Infra/AWS/18. How to Run Lambda Function Every 30 Seconds/How to Run Lambda Function Every 30 Seconds.docx
@@ -49,9 +49,184 @@
       </w:r>
     </w:p>
     <w:p>
+      <w:r>
+        <w:t xml:space="preserve">In terms of the setup, this is </w:t>
+      </w:r>
+      <w:proofErr w:type="gramStart"/>
+      <w:r>
+        <w:t>pretty simple</w:t>
+      </w:r>
+      <w:proofErr w:type="gramEnd"/>
+      <w:r>
+        <w:t>. No complex retry logic that we might often use with step functions.</w:t>
+      </w:r>
+    </w:p>
+    <w:p>
+      <w:r>
+        <w:rPr>
+          <w:noProof/>
+        </w:rPr>
+        <w:drawing>
+          <wp:inline distT="0" distB="0" distL="0" distR="0" wp14:anchorId="5D2A727A" wp14:editId="377B20D8">
+            <wp:extent cx="3305175" cy="2514600"/>
+            <wp:effectExtent l="0" t="0" r="9525" b="0"/>
+            <wp:docPr id="1" name="Picture 1"/>
+            <wp:cNvGraphicFramePr>
+              <a:graphicFrameLocks xmlns:a="http://schemas.openxmlformats.org/drawingml/2006/main" noChangeAspect="1"/>
+            </wp:cNvGraphicFramePr>
+            <a:graphic xmlns:a="http://schemas.openxmlformats.org/drawingml/2006/main">
+              <a:graphicData uri="http://schemas.openxmlformats.org/drawingml/2006/picture">
+                <pic:pic xmlns:pic="http://schemas.openxmlformats.org/drawingml/2006/picture">
+                  <pic:nvPicPr>
+                    <pic:cNvPr id="0" name="Picture 4"/>
+                    <pic:cNvPicPr>
+                      <a:picLocks noChangeAspect="1" noChangeArrowheads="1"/>
+                    </pic:cNvPicPr>
+                  </pic:nvPicPr>
+                  <pic:blipFill>
+                    <a:blip r:embed="rId6">
+                      <a:extLst>
+                        <a:ext uri="{28A0092B-C50C-407E-A947-70E740481C1C}">
+                          <a14:useLocalDpi xmlns:a14="http://schemas.microsoft.com/office/drawing/2010/main" val="0"/>
+                        </a:ext>
+                      </a:extLst>
+                    </a:blip>
+                    <a:srcRect/>
+                    <a:stretch>
+                      <a:fillRect/>
+                    </a:stretch>
+                  </pic:blipFill>
+                  <pic:spPr bwMode="auto">
+                    <a:xfrm>
+                      <a:off x="0" y="0"/>
+                      <a:ext cx="3305175" cy="2514600"/>
+                    </a:xfrm>
+                    <a:prstGeom prst="rect">
+                      <a:avLst/>
+                    </a:prstGeom>
+                    <a:noFill/>
+                    <a:ln>
+                      <a:noFill/>
+                    </a:ln>
+                  </pic:spPr>
+                </pic:pic>
+              </a:graphicData>
+            </a:graphic>
+          </wp:inline>
+        </w:drawing>
+      </w:r>
+    </w:p>
+    <w:p/>
+    <w:p>
+      <w:r>
+        <w:t>The config looks like this.</w:t>
+      </w:r>
+    </w:p>
+    <w:p>
+      <w:r>
+        <w:t>&lt;pre&gt;</w:t>
+      </w:r>
+    </w:p>
+    <w:p>
+      <w:r>
+        <w:t>See the json txt file</w:t>
+      </w:r>
+    </w:p>
+    <w:p>
+      <w:r>
+        <w:t>&lt;/pre&gt;</w:t>
+      </w:r>
+    </w:p>
+    <w:p>
+      <w:r>
+        <w:t xml:space="preserve">If you are using serverless, </w:t>
+      </w:r>
+      <w:r>
+        <w:t>I can install serverless-step-function plugin to deploy step functions. You should also install the serverless-pseudo-parameters plugin so that referring to lambda function in the config becomes easy.</w:t>
+      </w:r>
+    </w:p>
+    <w:p>
+      <w:r>
+        <w:t>Here is the config for step function.</w:t>
+      </w:r>
+    </w:p>
+    <w:p>
+      <w:r>
+        <w:t>&lt;pre&gt;</w:t>
+      </w:r>
+    </w:p>
+    <w:p>
+      <w:r>
+        <w:t xml:space="preserve">See </w:t>
+      </w:r>
+      <w:proofErr w:type="spellStart"/>
+      <w:r>
+        <w:t>yml</w:t>
+      </w:r>
+      <w:proofErr w:type="spellEnd"/>
+      <w:r>
+        <w:t xml:space="preserve"> txt file</w:t>
+      </w:r>
+    </w:p>
+    <w:p>
+      <w:r>
+        <w:t>&lt;/pre&gt;</w:t>
+      </w:r>
       <w:bookmarkStart w:id="0" w:name="_GoBack"/>
       <w:bookmarkEnd w:id="0"/>
     </w:p>
+    <w:p>
+      <w:r>
+        <w:lastRenderedPageBreak/>
+        <w:t xml:space="preserve">That’s it. If you want to see the real example, check out the repo of my open source project, </w:t>
+      </w:r>
+      <w:hyperlink r:id="rId7" w:history="1">
+        <w:proofErr w:type="spellStart"/>
+        <w:r>
+          <w:rPr>
+            <w:rStyle w:val="Hyperlink"/>
+          </w:rPr>
+          <w:t>aws</w:t>
+        </w:r>
+        <w:proofErr w:type="spellEnd"/>
+        <w:r>
+          <w:rPr>
+            <w:rStyle w:val="Hyperlink"/>
+          </w:rPr>
+          <w:t>-lambda-template-generator</w:t>
+        </w:r>
+      </w:hyperlink>
+      <w:r>
+        <w:t>.</w:t>
+      </w:r>
+    </w:p>
+    <w:p>
+      <w:r>
+        <w:t xml:space="preserve">JavaScript example: </w:t>
+      </w:r>
+      <w:hyperlink r:id="rId8" w:history="1">
+        <w:r>
+          <w:rPr>
+            <w:rStyle w:val="Hyperlink"/>
+          </w:rPr>
+          <w:t>https://github.com/aws-lambda-template-generator/js-step-functions-schedule-lambda-every-30sec</w:t>
+        </w:r>
+      </w:hyperlink>
+    </w:p>
+    <w:p>
+      <w:r>
+        <w:t xml:space="preserve">TypeScript example: </w:t>
+      </w:r>
+      <w:hyperlink r:id="rId9" w:history="1">
+        <w:r>
+          <w:rPr>
+            <w:rStyle w:val="Hyperlink"/>
+          </w:rPr>
+          <w:t>https://github.com/aws-lambda-template-generator/ts-step-functions-schedule-lambda-every-30sec</w:t>
+        </w:r>
+      </w:hyperlink>
+    </w:p>
+    <w:p/>
     <w:sectPr>
       <w:pgSz w:w="11906" w:h="16838"/>
       <w:pgMar w:top="1440" w:right="1440" w:bottom="1440" w:left="1440" w:header="708" w:footer="708" w:gutter="0"/>
@@ -85,21 +260,21 @@
         <v:path o:extrusionok="f" gradientshapeok="t" o:connecttype="rect"/>
         <o:lock v:ext="edit" aspectratio="t"/>
       </v:shapetype>
-      <v:shape id="_x0000_i1035" type="#_x0000_t75" style="width:36pt;height:36pt" o:bullet="t">
+      <v:shape id="_x0000_i1062" type="#_x0000_t75" style="width:36pt;height:36pt" o:bullet="t">
         <v:imagedata r:id="rId1" o:title="48px-Clipboard_flat_3D"/>
       </v:shape>
     </w:pict>
   </w:numPicBullet>
   <w:numPicBullet w:numPicBulletId="1">
     <w:pict>
-      <v:shape id="_x0000_i1036" type="#_x0000_t75" style="width:36pt;height:36pt" o:bullet="t">
+      <v:shape id="_x0000_i1063" type="#_x0000_t75" style="width:36pt;height:36pt" o:bullet="t">
         <v:imagedata r:id="rId2" o:title="Tango-style_info_icon"/>
       </v:shape>
     </w:pict>
   </w:numPicBullet>
   <w:numPicBullet w:numPicBulletId="2">
     <w:pict>
-      <v:shape id="_x0000_i1037" type="#_x0000_t75" style="width:150pt;height:135pt" o:bullet="t">
+      <v:shape id="_x0000_i1064" type="#_x0000_t75" style="width:150pt;height:135pt" o:bullet="t">
         <v:imagedata r:id="rId3" o:title="Exclam_icon"/>
       </v:shape>
     </w:pict>

</xml_diff>